<commit_message>
Update in report and visuals
</commit_message>
<xml_diff>
--- a/Report on React-Native assignment.docx
+++ b/Report on React-Native assignment.docx
@@ -41,8 +41,9 @@
           <w:szCs w:val="28"/>
           <w:lang w:val="en-US"/>
         </w:rPr>
-        <w:t xml:space="preserve"> SilverOctoMoviebase</w:t>
-      </w:r>
+        <w:t xml:space="preserve"> </w:t>
+      </w:r>
+      <w:proofErr w:type="spellStart"/>
       <w:r>
         <w:rPr>
           <w:b/>
@@ -51,6 +52,17 @@
           <w:szCs w:val="28"/>
           <w:lang w:val="en-US"/>
         </w:rPr>
+        <w:t>SilverOctoMoviebase</w:t>
+      </w:r>
+      <w:proofErr w:type="spellEnd"/>
+      <w:r>
+        <w:rPr>
+          <w:b/>
+          <w:bCs/>
+          <w:sz w:val="28"/>
+          <w:szCs w:val="28"/>
+          <w:lang w:val="en-US"/>
+        </w:rPr>
         <w:t xml:space="preserve"> </w:t>
       </w:r>
     </w:p>
@@ -61,12 +73,21 @@
           <w:lang w:val="en-US"/>
         </w:rPr>
       </w:pPr>
-      <w:r>
-        <w:rPr>
-          <w:sz w:val="22"/>
-          <w:lang w:val="en-US"/>
-        </w:rPr>
-        <w:t xml:space="preserve">Github: </w:t>
+      <w:proofErr w:type="spellStart"/>
+      <w:r>
+        <w:rPr>
+          <w:sz w:val="22"/>
+          <w:lang w:val="en-US"/>
+        </w:rPr>
+        <w:t>Github</w:t>
+      </w:r>
+      <w:proofErr w:type="spellEnd"/>
+      <w:r>
+        <w:rPr>
+          <w:sz w:val="22"/>
+          <w:lang w:val="en-US"/>
+        </w:rPr>
+        <w:t xml:space="preserve">: </w:t>
       </w:r>
       <w:hyperlink r:id="rId4" w:history="1">
         <w:r>
@@ -88,6 +109,7 @@
     </w:p>
     <w:p>
       <w:pPr>
+        <w:spacing w:after="0" w:line="240" w:lineRule="auto"/>
         <w:rPr>
           <w:sz w:val="22"/>
           <w:lang w:val="en-US"/>
@@ -229,6 +251,7 @@
     </w:p>
     <w:p>
       <w:pPr>
+        <w:spacing w:after="0" w:line="240" w:lineRule="auto"/>
         <w:rPr>
           <w:sz w:val="22"/>
           <w:lang w:val="en-US"/>
@@ -302,7 +325,16 @@
           <w:sz w:val="22"/>
           <w:lang w:val="en-US"/>
         </w:rPr>
-        <w:t>the hook useS</w:t>
+        <w:t xml:space="preserve">the hook </w:t>
+      </w:r>
+      <w:proofErr w:type="spellStart"/>
+      <w:proofErr w:type="gramStart"/>
+      <w:r>
+        <w:rPr>
+          <w:sz w:val="22"/>
+          <w:lang w:val="en-US"/>
+        </w:rPr>
+        <w:t>useS</w:t>
       </w:r>
       <w:r>
         <w:rPr>
@@ -311,12 +343,21 @@
         </w:rPr>
         <w:t>tate</w:t>
       </w:r>
-      <w:r>
-        <w:rPr>
-          <w:sz w:val="22"/>
-          <w:lang w:val="en-US"/>
-        </w:rPr>
-        <w:t>()</w:t>
+      <w:proofErr w:type="spellEnd"/>
+      <w:r>
+        <w:rPr>
+          <w:sz w:val="22"/>
+          <w:lang w:val="en-US"/>
+        </w:rPr>
+        <w:t>(</w:t>
+      </w:r>
+      <w:proofErr w:type="gramEnd"/>
+      <w:r>
+        <w:rPr>
+          <w:sz w:val="22"/>
+          <w:lang w:val="en-US"/>
+        </w:rPr>
+        <w:t>)</w:t>
       </w:r>
       <w:r>
         <w:rPr>
@@ -337,7 +378,23 @@
           <w:sz w:val="22"/>
           <w:lang w:val="en-US"/>
         </w:rPr>
-        <w:t xml:space="preserve"> store and update my json data</w:t>
+        <w:t xml:space="preserve"> store and update my </w:t>
+      </w:r>
+      <w:proofErr w:type="spellStart"/>
+      <w:r>
+        <w:rPr>
+          <w:sz w:val="22"/>
+          <w:lang w:val="en-US"/>
+        </w:rPr>
+        <w:t>json</w:t>
+      </w:r>
+      <w:proofErr w:type="spellEnd"/>
+      <w:r>
+        <w:rPr>
+          <w:sz w:val="22"/>
+          <w:lang w:val="en-US"/>
+        </w:rPr>
+        <w:t xml:space="preserve"> data</w:t>
       </w:r>
       <w:r>
         <w:rPr>
@@ -351,7 +408,48 @@
           <w:sz w:val="22"/>
           <w:lang w:val="en-US"/>
         </w:rPr>
-        <w:t xml:space="preserve"> with its function. Using useState() is better than just using a variable but it rerenders the view which hinders the state of the app getting out of sync.</w:t>
+        <w:t xml:space="preserve"> with its function. Using </w:t>
+      </w:r>
+      <w:proofErr w:type="spellStart"/>
+      <w:proofErr w:type="gramStart"/>
+      <w:r>
+        <w:rPr>
+          <w:sz w:val="22"/>
+          <w:lang w:val="en-US"/>
+        </w:rPr>
+        <w:t>useState</w:t>
+      </w:r>
+      <w:proofErr w:type="spellEnd"/>
+      <w:r>
+        <w:rPr>
+          <w:sz w:val="22"/>
+          <w:lang w:val="en-US"/>
+        </w:rPr>
+        <w:t>(</w:t>
+      </w:r>
+      <w:proofErr w:type="gramEnd"/>
+      <w:r>
+        <w:rPr>
+          <w:sz w:val="22"/>
+          <w:lang w:val="en-US"/>
+        </w:rPr>
+        <w:t xml:space="preserve">) is better than just using a variable but it </w:t>
+      </w:r>
+      <w:proofErr w:type="spellStart"/>
+      <w:r>
+        <w:rPr>
+          <w:sz w:val="22"/>
+          <w:lang w:val="en-US"/>
+        </w:rPr>
+        <w:t>rerenders</w:t>
+      </w:r>
+      <w:proofErr w:type="spellEnd"/>
+      <w:r>
+        <w:rPr>
+          <w:sz w:val="22"/>
+          <w:lang w:val="en-US"/>
+        </w:rPr>
+        <w:t xml:space="preserve"> the view which hinders the state of the app getting out of sync.</w:t>
       </w:r>
       <w:r>
         <w:rPr>
@@ -374,33 +472,106 @@
         </w:rPr>
         <w:t xml:space="preserve"> the hook </w:t>
       </w:r>
-      <w:r>
-        <w:rPr>
-          <w:sz w:val="22"/>
-          <w:lang w:val="en-US"/>
-        </w:rPr>
-        <w:t>useEffect (</w:t>
-      </w:r>
-      <w:r>
-        <w:rPr>
-          <w:sz w:val="22"/>
-          <w:lang w:val="en-US"/>
-        </w:rPr>
-        <w:t xml:space="preserve">) to update the json data on every render. </w:t>
-      </w:r>
-      <w:r>
-        <w:rPr>
-          <w:sz w:val="22"/>
-          <w:lang w:val="en-US"/>
-        </w:rPr>
-        <w:t>The data displayed on the homescreen is from a</w:t>
-      </w:r>
-      <w:r>
-        <w:rPr>
-          <w:sz w:val="22"/>
-          <w:lang w:val="en-US"/>
-        </w:rPr>
-        <w:t xml:space="preserve"> json file from themoviedb because the application would</w:t>
+      <w:proofErr w:type="spellStart"/>
+      <w:r>
+        <w:rPr>
+          <w:sz w:val="22"/>
+          <w:lang w:val="en-US"/>
+        </w:rPr>
+        <w:t>useEffect</w:t>
+      </w:r>
+      <w:proofErr w:type="spellEnd"/>
+      <w:r>
+        <w:rPr>
+          <w:sz w:val="22"/>
+          <w:lang w:val="en-US"/>
+        </w:rPr>
+        <w:t xml:space="preserve"> (</w:t>
+      </w:r>
+      <w:r>
+        <w:rPr>
+          <w:sz w:val="22"/>
+          <w:lang w:val="en-US"/>
+        </w:rPr>
+        <w:t xml:space="preserve">) to update the </w:t>
+      </w:r>
+      <w:proofErr w:type="spellStart"/>
+      <w:r>
+        <w:rPr>
+          <w:sz w:val="22"/>
+          <w:lang w:val="en-US"/>
+        </w:rPr>
+        <w:t>json</w:t>
+      </w:r>
+      <w:proofErr w:type="spellEnd"/>
+      <w:r>
+        <w:rPr>
+          <w:sz w:val="22"/>
+          <w:lang w:val="en-US"/>
+        </w:rPr>
+        <w:t xml:space="preserve"> data on every render. </w:t>
+      </w:r>
+      <w:r>
+        <w:rPr>
+          <w:sz w:val="22"/>
+          <w:lang w:val="en-US"/>
+        </w:rPr>
+        <w:t xml:space="preserve">The data displayed on the </w:t>
+      </w:r>
+      <w:proofErr w:type="spellStart"/>
+      <w:r>
+        <w:rPr>
+          <w:sz w:val="22"/>
+          <w:lang w:val="en-US"/>
+        </w:rPr>
+        <w:t>homescreen</w:t>
+      </w:r>
+      <w:proofErr w:type="spellEnd"/>
+      <w:r>
+        <w:rPr>
+          <w:sz w:val="22"/>
+          <w:lang w:val="en-US"/>
+        </w:rPr>
+        <w:t xml:space="preserve"> is from a</w:t>
+      </w:r>
+      <w:r>
+        <w:rPr>
+          <w:sz w:val="22"/>
+          <w:lang w:val="en-US"/>
+        </w:rPr>
+        <w:t xml:space="preserve"> </w:t>
+      </w:r>
+      <w:proofErr w:type="spellStart"/>
+      <w:r>
+        <w:rPr>
+          <w:sz w:val="22"/>
+          <w:lang w:val="en-US"/>
+        </w:rPr>
+        <w:t>json</w:t>
+      </w:r>
+      <w:proofErr w:type="spellEnd"/>
+      <w:r>
+        <w:rPr>
+          <w:sz w:val="22"/>
+          <w:lang w:val="en-US"/>
+        </w:rPr>
+        <w:t xml:space="preserve"> file from </w:t>
+      </w:r>
+      <w:proofErr w:type="spellStart"/>
+      <w:r>
+        <w:rPr>
+          <w:sz w:val="22"/>
+          <w:lang w:val="en-US"/>
+        </w:rPr>
+        <w:t>themoviedb</w:t>
+      </w:r>
+      <w:proofErr w:type="spellEnd"/>
+      <w:r>
+        <w:rPr>
+          <w:sz w:val="22"/>
+          <w:lang w:val="en-US"/>
+        </w:rPr>
+        <w:t xml:space="preserve"> because the application would</w:t>
       </w:r>
       <w:r>
         <w:rPr>
@@ -456,7 +627,39 @@
           <w:sz w:val="22"/>
           <w:lang w:val="en-US"/>
         </w:rPr>
-        <w:t xml:space="preserve"> To display the posters, I use the poster_path from each item which is passed to a uri.</w:t>
+        <w:t xml:space="preserve"> To display the posters, I use the </w:t>
+      </w:r>
+      <w:proofErr w:type="spellStart"/>
+      <w:r>
+        <w:rPr>
+          <w:sz w:val="22"/>
+          <w:lang w:val="en-US"/>
+        </w:rPr>
+        <w:t>poster_path</w:t>
+      </w:r>
+      <w:proofErr w:type="spellEnd"/>
+      <w:r>
+        <w:rPr>
+          <w:sz w:val="22"/>
+          <w:lang w:val="en-US"/>
+        </w:rPr>
+        <w:t xml:space="preserve"> from each item which is passed to a </w:t>
+      </w:r>
+      <w:proofErr w:type="spellStart"/>
+      <w:r>
+        <w:rPr>
+          <w:sz w:val="22"/>
+          <w:lang w:val="en-US"/>
+        </w:rPr>
+        <w:t>uri</w:t>
+      </w:r>
+      <w:proofErr w:type="spellEnd"/>
+      <w:r>
+        <w:rPr>
+          <w:sz w:val="22"/>
+          <w:lang w:val="en-US"/>
+        </w:rPr>
+        <w:t>.</w:t>
       </w:r>
       <w:r>
         <w:rPr>
@@ -470,7 +673,23 @@
           <w:sz w:val="22"/>
           <w:lang w:val="en-US"/>
         </w:rPr>
-        <w:t>The Image is wrapped in a TouchAbleWithoutFeedback to make it possible to press the Image and navigate to the next page</w:t>
+        <w:t xml:space="preserve">The Image is wrapped in a </w:t>
+      </w:r>
+      <w:proofErr w:type="spellStart"/>
+      <w:r>
+        <w:rPr>
+          <w:sz w:val="22"/>
+          <w:lang w:val="en-US"/>
+        </w:rPr>
+        <w:t>TouchAbleWithoutFeedback</w:t>
+      </w:r>
+      <w:proofErr w:type="spellEnd"/>
+      <w:r>
+        <w:rPr>
+          <w:sz w:val="22"/>
+          <w:lang w:val="en-US"/>
+        </w:rPr>
+        <w:t xml:space="preserve"> to make it possible to press the Image and navigate to the next page</w:t>
       </w:r>
       <w:r>
         <w:rPr>
@@ -498,7 +717,23 @@
           <w:sz w:val="22"/>
           <w:lang w:val="en-US"/>
         </w:rPr>
-        <w:t>I am using a FlatList to render the data that is currently shown on the display</w:t>
+        <w:t xml:space="preserve">I am using a </w:t>
+      </w:r>
+      <w:proofErr w:type="spellStart"/>
+      <w:r>
+        <w:rPr>
+          <w:sz w:val="22"/>
+          <w:lang w:val="en-US"/>
+        </w:rPr>
+        <w:t>FlatList</w:t>
+      </w:r>
+      <w:proofErr w:type="spellEnd"/>
+      <w:r>
+        <w:rPr>
+          <w:sz w:val="22"/>
+          <w:lang w:val="en-US"/>
+        </w:rPr>
+        <w:t xml:space="preserve"> to render the data that is currently shown on the display</w:t>
       </w:r>
       <w:r>
         <w:rPr>
@@ -512,7 +747,83 @@
           <w:sz w:val="22"/>
           <w:lang w:val="en-US"/>
         </w:rPr>
-        <w:t xml:space="preserve"> resulting in better performance as a moviedb can contain a lot of data. For this project I could have used ScrollView for showing movies, but it would not scale well because ScrollView loads all content at once resulting in performance issues</w:t>
+        <w:t xml:space="preserve"> resulting in better performance as a </w:t>
+      </w:r>
+      <w:proofErr w:type="spellStart"/>
+      <w:r>
+        <w:rPr>
+          <w:sz w:val="22"/>
+          <w:lang w:val="en-US"/>
+        </w:rPr>
+        <w:t>moviedb</w:t>
+      </w:r>
+      <w:proofErr w:type="spellEnd"/>
+      <w:r>
+        <w:rPr>
+          <w:sz w:val="22"/>
+          <w:lang w:val="en-US"/>
+        </w:rPr>
+        <w:t xml:space="preserve"> can contain a lot of data.</w:t>
+      </w:r>
+      <w:r>
+        <w:rPr>
+          <w:sz w:val="22"/>
+          <w:lang w:val="en-US"/>
+        </w:rPr>
+        <w:t xml:space="preserve"> The movies are scrolled</w:t>
+      </w:r>
+      <w:r>
+        <w:rPr>
+          <w:sz w:val="22"/>
+          <w:lang w:val="en-US"/>
+        </w:rPr>
+        <w:t xml:space="preserve"> through</w:t>
+      </w:r>
+      <w:r>
+        <w:rPr>
+          <w:sz w:val="22"/>
+          <w:lang w:val="en-US"/>
+        </w:rPr>
+        <w:t xml:space="preserve"> sideways.</w:t>
+      </w:r>
+      <w:r>
+        <w:rPr>
+          <w:sz w:val="22"/>
+          <w:lang w:val="en-US"/>
+        </w:rPr>
+        <w:t xml:space="preserve"> For this project I could have used </w:t>
+      </w:r>
+      <w:proofErr w:type="spellStart"/>
+      <w:r>
+        <w:rPr>
+          <w:sz w:val="22"/>
+          <w:lang w:val="en-US"/>
+        </w:rPr>
+        <w:t>ScrollView</w:t>
+      </w:r>
+      <w:proofErr w:type="spellEnd"/>
+      <w:r>
+        <w:rPr>
+          <w:sz w:val="22"/>
+          <w:lang w:val="en-US"/>
+        </w:rPr>
+        <w:t xml:space="preserve"> for showing movies, but it would not scale well because </w:t>
+      </w:r>
+      <w:proofErr w:type="spellStart"/>
+      <w:r>
+        <w:rPr>
+          <w:sz w:val="22"/>
+          <w:lang w:val="en-US"/>
+        </w:rPr>
+        <w:t>ScrollView</w:t>
+      </w:r>
+      <w:proofErr w:type="spellEnd"/>
+      <w:r>
+        <w:rPr>
+          <w:sz w:val="22"/>
+          <w:lang w:val="en-US"/>
+        </w:rPr>
+        <w:t xml:space="preserve"> loads all content at once resulting in performance issues</w:t>
       </w:r>
       <w:r>
         <w:rPr>
@@ -520,10 +831,32 @@
           <w:lang w:val="en-US"/>
         </w:rPr>
         <w:t>.</w:t>
+      </w:r>
+      <w:r>
+        <w:rPr>
+          <w:sz w:val="22"/>
+          <w:lang w:val="en-US"/>
+        </w:rPr>
+        <w:t xml:space="preserve"> I am using the Dimensions component </w:t>
+      </w:r>
+      <w:r>
+        <w:rPr>
+          <w:sz w:val="22"/>
+          <w:lang w:val="en-US"/>
+        </w:rPr>
+        <w:t>to</w:t>
+      </w:r>
+      <w:r>
+        <w:rPr>
+          <w:sz w:val="22"/>
+          <w:lang w:val="en-US"/>
+        </w:rPr>
+        <w:t xml:space="preserve"> get height and width of the current device to scale the pictures properly.</w:t>
       </w:r>
     </w:p>
     <w:p>
       <w:pPr>
+        <w:spacing w:after="0" w:line="240" w:lineRule="auto"/>
         <w:rPr>
           <w:sz w:val="22"/>
           <w:lang w:val="en-US"/>
@@ -531,22 +864,22 @@
       </w:pPr>
       <w:r>
         <w:rPr>
-          <w:noProof/>
+          <w:sz w:val="22"/>
           <w:lang w:val="en-US"/>
         </w:rPr>
         <w:drawing>
-          <wp:anchor distT="0" distB="0" distL="114300" distR="114300" simplePos="0" relativeHeight="251659264" behindDoc="0" locked="0" layoutInCell="1" allowOverlap="1" wp14:anchorId="05F24BD6" wp14:editId="55E55E70">
+          <wp:anchor distT="0" distB="0" distL="114300" distR="114300" simplePos="0" relativeHeight="251660288" behindDoc="0" locked="0" layoutInCell="1" allowOverlap="1" wp14:anchorId="34DA8265" wp14:editId="12CCB826">
             <wp:simplePos x="0" y="0"/>
             <wp:positionH relativeFrom="column">
-              <wp:posOffset>2847340</wp:posOffset>
+              <wp:posOffset>2864485</wp:posOffset>
             </wp:positionH>
             <wp:positionV relativeFrom="paragraph">
-              <wp:posOffset>1490345</wp:posOffset>
+              <wp:posOffset>1296670</wp:posOffset>
             </wp:positionV>
-            <wp:extent cx="1678305" cy="3597910"/>
-            <wp:effectExtent l="0" t="0" r="0" b="2540"/>
+            <wp:extent cx="1903730" cy="3854450"/>
+            <wp:effectExtent l="0" t="0" r="1270" b="0"/>
             <wp:wrapTopAndBottom/>
-            <wp:docPr id="2" name="Billede 2" descr="Et billede, der indeholder tekst, skærmbillede&#10;&#10;Automatisk genereret beskrivelse"/>
+            <wp:docPr id="4" name="Billede 4" descr="Et billede, der indeholder tekst&#10;&#10;Automatisk genereret beskrivelse"/>
             <wp:cNvGraphicFramePr>
               <a:graphicFrameLocks xmlns:a="http://schemas.openxmlformats.org/drawingml/2006/main" noChangeAspect="1"/>
             </wp:cNvGraphicFramePr>
@@ -554,7 +887,7 @@
               <a:graphicData uri="http://schemas.openxmlformats.org/drawingml/2006/picture">
                 <pic:pic xmlns:pic="http://schemas.openxmlformats.org/drawingml/2006/picture">
                   <pic:nvPicPr>
-                    <pic:cNvPr id="2" name="Billede 2" descr="Et billede, der indeholder tekst, skærmbillede&#10;&#10;Automatisk genereret beskrivelse"/>
+                    <pic:cNvPr id="4" name="Billede 4" descr="Et billede, der indeholder tekst&#10;&#10;Automatisk genereret beskrivelse"/>
                     <pic:cNvPicPr/>
                   </pic:nvPicPr>
                   <pic:blipFill>
@@ -572,7 +905,7 @@
                   <pic:spPr>
                     <a:xfrm>
                       <a:off x="0" y="0"/>
-                      <a:ext cx="1678305" cy="3597910"/>
+                      <a:ext cx="1903730" cy="3854450"/>
                     </a:xfrm>
                     <a:prstGeom prst="rect">
                       <a:avLst/>
@@ -592,20 +925,20 @@
       </w:r>
       <w:r>
         <w:rPr>
-          <w:noProof/>
+          <w:sz w:val="22"/>
           <w:lang w:val="en-US"/>
         </w:rPr>
         <w:drawing>
-          <wp:anchor distT="0" distB="0" distL="114300" distR="114300" simplePos="0" relativeHeight="251658240" behindDoc="0" locked="0" layoutInCell="1" allowOverlap="1" wp14:anchorId="639746C1" wp14:editId="716F9B6B">
+          <wp:anchor distT="0" distB="0" distL="114300" distR="114300" simplePos="0" relativeHeight="251659264" behindDoc="0" locked="0" layoutInCell="1" allowOverlap="1" wp14:anchorId="0C889521" wp14:editId="4217F9E1">
             <wp:simplePos x="0" y="0"/>
-            <wp:positionH relativeFrom="column">
-              <wp:posOffset>734695</wp:posOffset>
+            <wp:positionH relativeFrom="margin">
+              <wp:posOffset>467561</wp:posOffset>
             </wp:positionH>
             <wp:positionV relativeFrom="paragraph">
-              <wp:posOffset>1469390</wp:posOffset>
+              <wp:posOffset>1299837</wp:posOffset>
             </wp:positionV>
-            <wp:extent cx="1677670" cy="3615055"/>
-            <wp:effectExtent l="0" t="0" r="0" b="4445"/>
+            <wp:extent cx="1886585" cy="3857625"/>
+            <wp:effectExtent l="0" t="0" r="0" b="9525"/>
             <wp:wrapTopAndBottom/>
             <wp:docPr id="1" name="Billede 1"/>
             <wp:cNvGraphicFramePr>
@@ -633,7 +966,7 @@
                   <pic:spPr>
                     <a:xfrm>
                       <a:off x="0" y="0"/>
-                      <a:ext cx="1677670" cy="3615055"/>
+                      <a:ext cx="1886585" cy="3857625"/>
                     </a:xfrm>
                     <a:prstGeom prst="rect">
                       <a:avLst/>
@@ -698,28 +1031,122 @@
           <w:sz w:val="22"/>
           <w:lang w:val="en-US"/>
         </w:rPr>
-        <w:t>I pass the movie_id data to the details_screen because I am using the movie_id to fetch specific movie details from TheMovieDB API</w:t>
-      </w:r>
-      <w:r>
-        <w:rPr>
-          <w:sz w:val="22"/>
-          <w:lang w:val="en-US"/>
-        </w:rPr>
-        <w:t xml:space="preserve"> which are used to populate the page with data</w:t>
-      </w:r>
-      <w:r>
-        <w:rPr>
-          <w:sz w:val="22"/>
-          <w:lang w:val="en-US"/>
-        </w:rPr>
-        <w:t>. I use the same hooks as the HomeScreen.js because I want the data to be rendered and in sync.</w:t>
-      </w:r>
-      <w:r>
-        <w:rPr>
-          <w:sz w:val="22"/>
-          <w:lang w:val="en-US"/>
-        </w:rPr>
-        <w:t xml:space="preserve"> The image is fetched using the data about poster_path from the API.</w:t>
+        <w:t xml:space="preserve">I pass the </w:t>
+      </w:r>
+      <w:proofErr w:type="spellStart"/>
+      <w:r>
+        <w:rPr>
+          <w:sz w:val="22"/>
+          <w:lang w:val="en-US"/>
+        </w:rPr>
+        <w:t>movie_id</w:t>
+      </w:r>
+      <w:proofErr w:type="spellEnd"/>
+      <w:r>
+        <w:rPr>
+          <w:sz w:val="22"/>
+          <w:lang w:val="en-US"/>
+        </w:rPr>
+        <w:t xml:space="preserve"> data to the </w:t>
+      </w:r>
+      <w:proofErr w:type="spellStart"/>
+      <w:r>
+        <w:rPr>
+          <w:sz w:val="22"/>
+          <w:lang w:val="en-US"/>
+        </w:rPr>
+        <w:t>details_screen</w:t>
+      </w:r>
+      <w:proofErr w:type="spellEnd"/>
+      <w:r>
+        <w:rPr>
+          <w:sz w:val="22"/>
+          <w:lang w:val="en-US"/>
+        </w:rPr>
+        <w:t xml:space="preserve"> because I am using the </w:t>
+      </w:r>
+      <w:proofErr w:type="spellStart"/>
+      <w:r>
+        <w:rPr>
+          <w:sz w:val="22"/>
+          <w:lang w:val="en-US"/>
+        </w:rPr>
+        <w:t>movie_id</w:t>
+      </w:r>
+      <w:proofErr w:type="spellEnd"/>
+      <w:r>
+        <w:rPr>
+          <w:sz w:val="22"/>
+          <w:lang w:val="en-US"/>
+        </w:rPr>
+        <w:t xml:space="preserve"> to fetch specific movie d</w:t>
+      </w:r>
+      <w:r>
+        <w:rPr>
+          <w:sz w:val="22"/>
+          <w:lang w:val="en-US"/>
+        </w:rPr>
+        <w:t xml:space="preserve">ata </w:t>
+      </w:r>
+      <w:r>
+        <w:rPr>
+          <w:sz w:val="22"/>
+          <w:lang w:val="en-US"/>
+        </w:rPr>
+        <w:t xml:space="preserve">from </w:t>
+      </w:r>
+      <w:proofErr w:type="spellStart"/>
+      <w:r>
+        <w:rPr>
+          <w:sz w:val="22"/>
+          <w:lang w:val="en-US"/>
+        </w:rPr>
+        <w:t>TheMovieDB</w:t>
+      </w:r>
+      <w:proofErr w:type="spellEnd"/>
+      <w:r>
+        <w:rPr>
+          <w:sz w:val="22"/>
+          <w:lang w:val="en-US"/>
+        </w:rPr>
+        <w:t xml:space="preserve"> API</w:t>
+      </w:r>
+      <w:r>
+        <w:rPr>
+          <w:sz w:val="22"/>
+          <w:lang w:val="en-US"/>
+        </w:rPr>
+        <w:t xml:space="preserve">. </w:t>
+      </w:r>
+      <w:r>
+        <w:rPr>
+          <w:sz w:val="22"/>
+          <w:lang w:val="en-US"/>
+        </w:rPr>
+        <w:t>I use the same hooks as the HomeScreen.js because I want the data to be rendered and in sync.</w:t>
+      </w:r>
+      <w:r>
+        <w:rPr>
+          <w:sz w:val="22"/>
+          <w:lang w:val="en-US"/>
+        </w:rPr>
+        <w:t xml:space="preserve"> The image is fetched using the data about </w:t>
+      </w:r>
+      <w:proofErr w:type="spellStart"/>
+      <w:r>
+        <w:rPr>
+          <w:sz w:val="22"/>
+          <w:lang w:val="en-US"/>
+        </w:rPr>
+        <w:t>poster_path</w:t>
+      </w:r>
+      <w:proofErr w:type="spellEnd"/>
+      <w:r>
+        <w:rPr>
+          <w:sz w:val="22"/>
+          <w:lang w:val="en-US"/>
+        </w:rPr>
+        <w:t xml:space="preserve"> from the API.</w:t>
       </w:r>
       <w:r>
         <w:rPr>
@@ -740,7 +1167,15 @@
           <w:sz w:val="22"/>
           <w:lang w:val="en-US"/>
         </w:rPr>
-        <w:t>use Sc</w:t>
+        <w:t xml:space="preserve">use </w:t>
+      </w:r>
+      <w:proofErr w:type="spellStart"/>
+      <w:r>
+        <w:rPr>
+          <w:sz w:val="22"/>
+          <w:lang w:val="en-US"/>
+        </w:rPr>
+        <w:t>Sc</w:t>
       </w:r>
       <w:r>
         <w:rPr>
@@ -754,7 +1189,29 @@
           <w:sz w:val="22"/>
           <w:lang w:val="en-US"/>
         </w:rPr>
-        <w:t>ollView in DetailsScreen.js to make it possible to scroll long descriptions.</w:t>
+        <w:t>ollView</w:t>
+      </w:r>
+      <w:proofErr w:type="spellEnd"/>
+      <w:r>
+        <w:rPr>
+          <w:sz w:val="22"/>
+          <w:lang w:val="en-US"/>
+        </w:rPr>
+        <w:t xml:space="preserve"> in DetailsScreen.js to make it possible to scroll </w:t>
+      </w:r>
+      <w:r>
+        <w:rPr>
+          <w:sz w:val="22"/>
+          <w:lang w:val="en-US"/>
+        </w:rPr>
+        <w:t>the page</w:t>
+      </w:r>
+      <w:r>
+        <w:rPr>
+          <w:sz w:val="22"/>
+          <w:lang w:val="en-US"/>
+        </w:rPr>
+        <w:t>.</w:t>
       </w:r>
       <w:r>
         <w:rPr>

</xml_diff>